<commit_message>
Ajustes a estructura de archivos
</commit_message>
<xml_diff>
--- a/src/site/resources/Notebook/08-Notas de trabajo y documentos/03-Plan de calidad.docx
+++ b/src/site/resources/Notebook/08-Notas de trabajo y documentos/03-Plan de calidad.docx
@@ -399,7 +399,15 @@
       </w:pPr>
       <w:r>
         <w:lastRenderedPageBreak/>
-        <w:t>Este plan de calidad está diseñado pata la primera iteración del proyecto.</w:t>
+        <w:t>Este p</w:t>
+      </w:r>
+      <w:r>
+        <w:t>lan de calidad está diseñado par</w:t>
+      </w:r>
+      <w:bookmarkStart w:id="0" w:name="_GoBack"/>
+      <w:bookmarkEnd w:id="0"/>
+      <w:r>
+        <w:t>a la primera iteración del proyecto.</w:t>
       </w:r>
     </w:p>
     <w:p>
@@ -452,13 +460,7 @@
         <w:t xml:space="preserve">% de </w:t>
       </w:r>
       <w:r>
-        <w:t xml:space="preserve">LOC reuso de proyectos previos: </w:t>
-      </w:r>
-      <w:r>
-        <w:t>6.27</w:t>
-      </w:r>
-      <w:r>
-        <w:t>%</w:t>
+        <w:t>LOC reuso de proyectos previos: 6.27%</w:t>
       </w:r>
     </w:p>
     <w:p>
@@ -536,10 +538,7 @@
         <w:t xml:space="preserve">Defectos por KLOC: </w:t>
       </w:r>
       <w:r>
-        <w:t>&lt;</w:t>
-      </w:r>
-      <w:r>
-        <w:t>4</w:t>
+        <w:t>&lt;4</w:t>
       </w:r>
     </w:p>
     <w:p>
@@ -623,13 +622,7 @@
         <w:t>&gt;</w:t>
       </w:r>
       <w:r>
-        <w:t xml:space="preserve"> </w:t>
-      </w:r>
-      <w:r>
-        <w:t>5</w:t>
-      </w:r>
-      <w:r>
-        <w:t>/Hora</w:t>
+        <w:t xml:space="preserve"> 5/Hora</w:t>
       </w:r>
     </w:p>
     <w:p/>
@@ -659,8 +652,6 @@
       <w:r>
         <w:t>30 defectos corregidos / 40 defectos totales</w:t>
       </w:r>
-      <w:bookmarkStart w:id="0" w:name="_GoBack"/>
-      <w:bookmarkEnd w:id="0"/>
     </w:p>
     <w:sectPr>
       <w:pgSz w:w="12240" w:h="15840"/>

</xml_diff>